<commit_message>
v1.2: - Renamed 'David Potgieter.png' to 'david-potgieter.png' for consistent asset naming - Clarified deliverables to include "Access to software" - Added 'database_setup.sql' for application/lead storage - Added 'admin/login.html' dashboard mockup (no-auth for now) - Added 'robots.txt' to block admin indexing
</commit_message>
<xml_diff>
--- a/Pitch Deck/Pitch to Anik/Pitch to Anik Singal.docx
+++ b/Pitch Deck/Pitch to Anik/Pitch to Anik Singal.docx
@@ -6,44 +6,268 @@
       <w:pPr>
         <w:rPr>
           <w:rFonts w:asciiTheme="minorBidi" w:hAnsiTheme="minorBidi"/>
-          <w:b/>
-          <w:bCs/>
-        </w:rPr>
-      </w:pPr>
-      <w:r>
+        </w:rPr>
+      </w:pPr>
+      <w:r>
+        <w:rPr>
+          <w:rFonts w:asciiTheme="minorBidi" w:hAnsiTheme="minorBidi"/>
+        </w:rPr>
+        <w:t>Anik, I want to give you the full story behind why I reached out and why I believe there is a genuine opportunity for us to build something meaningful together.</w:t>
+      </w:r>
+    </w:p>
+    <w:p>
+      <w:pPr>
+        <w:rPr>
+          <w:rFonts w:asciiTheme="minorBidi" w:hAnsiTheme="minorBidi"/>
+        </w:rPr>
+      </w:pPr>
+      <w:r>
+        <w:rPr>
+          <w:rFonts w:asciiTheme="minorBidi" w:hAnsiTheme="minorBidi"/>
+        </w:rPr>
+        <w:t xml:space="preserve">I discovered you in 2013. At that time, I was still finding my path. In 2014, I flew from Dubai to Las Vegas for Inbox Blueprint. It was an intense </w:t>
+      </w:r>
+      <w:proofErr w:type="gramStart"/>
+      <w:r>
+        <w:rPr>
+          <w:rFonts w:asciiTheme="minorBidi" w:hAnsiTheme="minorBidi"/>
+        </w:rPr>
+        <w:t>workshop</w:t>
+      </w:r>
+      <w:proofErr w:type="gramEnd"/>
+      <w:r>
+        <w:rPr>
+          <w:rFonts w:asciiTheme="minorBidi" w:hAnsiTheme="minorBidi"/>
+        </w:rPr>
+        <w:t xml:space="preserve"> and it shifted something in me. That event planted the seed for how I think about business, systems and the power of structured frameworks.</w:t>
+      </w:r>
+    </w:p>
+    <w:p>
+      <w:pPr>
+        <w:rPr>
+          <w:rFonts w:asciiTheme="minorBidi" w:hAnsiTheme="minorBidi"/>
+        </w:rPr>
+      </w:pPr>
+      <w:r>
+        <w:rPr>
+          <w:rFonts w:asciiTheme="minorBidi" w:hAnsiTheme="minorBidi"/>
+        </w:rPr>
+        <w:t>I did not take massive action immediately. Work took over, life took over, but what I learned from you stayed with me. Over time, I built a following of around 5,000 people, but in 2016 I left social media entirely because I felt I had not earned the right to speak yet. I promised myself I would only return when I had built something real.</w:t>
+      </w:r>
+    </w:p>
+    <w:p>
+      <w:pPr>
+        <w:rPr>
+          <w:rFonts w:asciiTheme="minorBidi" w:hAnsiTheme="minorBidi"/>
+        </w:rPr>
+      </w:pPr>
+      <w:r>
+        <w:rPr>
+          <w:rFonts w:asciiTheme="minorBidi" w:hAnsiTheme="minorBidi"/>
+        </w:rPr>
+        <w:t>Today, I have built that.</w:t>
+      </w:r>
+      <w:r>
+        <w:rPr>
+          <w:rFonts w:asciiTheme="minorBidi" w:hAnsiTheme="minorBidi"/>
+        </w:rPr>
+        <w:br/>
+        <w:t>And that is why I came back.</w:t>
+      </w:r>
+    </w:p>
+    <w:p>
+      <w:pPr>
+        <w:rPr>
+          <w:rFonts w:asciiTheme="minorBidi" w:hAnsiTheme="minorBidi"/>
+        </w:rPr>
+      </w:pPr>
+      <w:r>
+        <w:rPr>
+          <w:rFonts w:asciiTheme="minorBidi" w:hAnsiTheme="minorBidi"/>
+        </w:rPr>
+        <w:t>Since 2021, I have been immersed in AI, studying it every day. My work evolved naturally into the one thing I have always been strong at: extracting the thinking, the knowledge and the frameworks from executives and turning it into structured systems they can use.</w:t>
+      </w:r>
+    </w:p>
+    <w:p>
+      <w:pPr>
+        <w:rPr>
+          <w:rFonts w:asciiTheme="minorBidi" w:hAnsiTheme="minorBidi"/>
+        </w:rPr>
+      </w:pPr>
+      <w:proofErr w:type="gramStart"/>
+      <w:r>
+        <w:rPr>
+          <w:rFonts w:asciiTheme="minorBidi" w:hAnsiTheme="minorBidi"/>
+        </w:rPr>
+        <w:t>So</w:t>
+      </w:r>
+      <w:proofErr w:type="gramEnd"/>
+      <w:r>
+        <w:rPr>
+          <w:rFonts w:asciiTheme="minorBidi" w:hAnsiTheme="minorBidi"/>
+        </w:rPr>
+        <w:t xml:space="preserve"> when I found you again this year, and when I saw </w:t>
+      </w:r>
+      <w:proofErr w:type="spellStart"/>
+      <w:r>
+        <w:rPr>
+          <w:rFonts w:asciiTheme="minorBidi" w:hAnsiTheme="minorBidi"/>
+        </w:rPr>
+        <w:t>MakeMyClone</w:t>
+      </w:r>
+      <w:proofErr w:type="spellEnd"/>
+      <w:r>
+        <w:rPr>
+          <w:rFonts w:asciiTheme="minorBidi" w:hAnsiTheme="minorBidi"/>
+        </w:rPr>
+        <w:t>… I realised something powerful. Without knowing it, I had been doing the “brain extraction” side of Digital AI Twins for years. I had the human side, the consulting side, the psychology side. But I did not have the technical engine, the blueprint or the team behind it.</w:t>
+      </w:r>
+    </w:p>
+    <w:p>
+      <w:pPr>
+        <w:rPr>
+          <w:rFonts w:asciiTheme="minorBidi" w:hAnsiTheme="minorBidi"/>
+        </w:rPr>
+      </w:pPr>
+      <w:r>
+        <w:rPr>
+          <w:rFonts w:asciiTheme="minorBidi" w:hAnsiTheme="minorBidi"/>
+        </w:rPr>
+        <w:t>That is exactly what you built.</w:t>
+      </w:r>
+    </w:p>
+    <w:p>
+      <w:pPr>
+        <w:rPr>
+          <w:rFonts w:asciiTheme="minorBidi" w:hAnsiTheme="minorBidi"/>
+        </w:rPr>
+      </w:pPr>
+      <w:proofErr w:type="gramStart"/>
+      <w:r>
+        <w:rPr>
+          <w:rFonts w:asciiTheme="minorBidi" w:hAnsiTheme="minorBidi"/>
+        </w:rPr>
+        <w:t>So</w:t>
+      </w:r>
+      <w:proofErr w:type="gramEnd"/>
+      <w:r>
+        <w:rPr>
+          <w:rFonts w:asciiTheme="minorBidi" w:hAnsiTheme="minorBidi"/>
+        </w:rPr>
+        <w:t xml:space="preserve"> I created AIClone.ae, a premium, white glove </w:t>
+      </w:r>
+      <w:proofErr w:type="gramStart"/>
+      <w:r>
+        <w:rPr>
+          <w:rFonts w:asciiTheme="minorBidi" w:hAnsiTheme="minorBidi"/>
+        </w:rPr>
+        <w:t>72 hour</w:t>
+      </w:r>
+      <w:proofErr w:type="gramEnd"/>
+      <w:r>
+        <w:rPr>
+          <w:rFonts w:asciiTheme="minorBidi" w:hAnsiTheme="minorBidi"/>
+        </w:rPr>
+        <w:t xml:space="preserve"> Digital AI Twin service here in Dubai. It is built for founders and CEOs who want a high trust, in person, luxury experience. The Dubai market is perfect for this. What I want to build is the premium delivery arm for the Middle East, with your IP and team powering the backend.</w:t>
+      </w:r>
+    </w:p>
+    <w:p>
+      <w:pPr>
+        <w:rPr>
+          <w:rFonts w:asciiTheme="minorBidi" w:hAnsiTheme="minorBidi"/>
+        </w:rPr>
+      </w:pPr>
+      <w:r>
+        <w:rPr>
+          <w:rFonts w:asciiTheme="minorBidi" w:hAnsiTheme="minorBidi"/>
+        </w:rPr>
+        <w:t>This is why I allocated you 2 percent equity. It was not a pitch. It was recognition. Your frameworks shaped how this business came to life.</w:t>
+      </w:r>
+    </w:p>
+    <w:p>
+      <w:pPr>
+        <w:rPr>
+          <w:rFonts w:asciiTheme="minorBidi" w:hAnsiTheme="minorBidi"/>
+        </w:rPr>
+      </w:pPr>
+      <w:r>
+        <w:rPr>
+          <w:rFonts w:asciiTheme="minorBidi" w:hAnsiTheme="minorBidi"/>
+        </w:rPr>
+        <w:t>My proposal is simple.</w:t>
+      </w:r>
+      <w:r>
+        <w:rPr>
+          <w:rFonts w:asciiTheme="minorBidi" w:hAnsiTheme="minorBidi"/>
+        </w:rPr>
+        <w:br/>
+        <w:t>I take on the investment, sales, marketing, client acquisition and the full 72 hour in person extraction here in Dubai. Your team handles the backend. As we grow, I will internalise more of the process, but your IP remains the foundation of the model.</w:t>
+      </w:r>
+    </w:p>
+    <w:p>
+      <w:pPr>
+        <w:rPr>
+          <w:rFonts w:asciiTheme="minorBidi" w:hAnsiTheme="minorBidi"/>
+        </w:rPr>
+      </w:pPr>
+      <w:r>
+        <w:rPr>
+          <w:rFonts w:asciiTheme="minorBidi" w:hAnsiTheme="minorBidi"/>
+        </w:rPr>
+        <w:t xml:space="preserve">I believe this can become the category king for Digital AI Twins in Dubai and the wider region. The combination of your blueprint and my delivery model here </w:t>
+      </w:r>
+      <w:proofErr w:type="gramStart"/>
+      <w:r>
+        <w:rPr>
+          <w:rFonts w:asciiTheme="minorBidi" w:hAnsiTheme="minorBidi"/>
+        </w:rPr>
+        <w:t>creates</w:t>
+      </w:r>
+      <w:proofErr w:type="gramEnd"/>
+      <w:r>
+        <w:rPr>
+          <w:rFonts w:asciiTheme="minorBidi" w:hAnsiTheme="minorBidi"/>
+        </w:rPr>
+        <w:t xml:space="preserve"> something neither of us could achieve alone.</w:t>
+      </w:r>
+    </w:p>
+    <w:p>
+      <w:pPr>
+        <w:pBdr>
+          <w:bottom w:val="single" w:sz="6" w:space="1" w:color="auto"/>
+        </w:pBdr>
+        <w:rPr>
+          <w:rFonts w:asciiTheme="minorBidi" w:hAnsiTheme="minorBidi"/>
+        </w:rPr>
+      </w:pPr>
+      <w:r>
+        <w:rPr>
+          <w:rFonts w:asciiTheme="minorBidi" w:hAnsiTheme="minorBidi"/>
+        </w:rPr>
+        <w:t xml:space="preserve">If this resonates, I </w:t>
+      </w:r>
+      <w:proofErr w:type="gramStart"/>
+      <w:r>
+        <w:rPr>
+          <w:rFonts w:asciiTheme="minorBidi" w:hAnsiTheme="minorBidi"/>
+        </w:rPr>
+        <w:t>would</w:t>
+      </w:r>
+      <w:proofErr w:type="gramEnd"/>
+      <w:r>
+        <w:rPr>
+          <w:rFonts w:asciiTheme="minorBidi" w:hAnsiTheme="minorBidi"/>
+        </w:rPr>
+        <w:t xml:space="preserve"> value the opportunity to walk you through it properly.</w:t>
+      </w:r>
+    </w:p>
+    <w:p>
+      <w:pPr>
         <w:rPr>
           <w:rFonts w:asciiTheme="minorBidi" w:hAnsiTheme="minorBidi"/>
           <w:b/>
           <w:bCs/>
         </w:rPr>
-        <w:t>AIClone.ae</w:t>
-      </w:r>
-    </w:p>
-    <w:p>
-      <w:pPr>
-        <w:rPr>
-          <w:rFonts w:asciiTheme="minorBidi" w:hAnsiTheme="minorBidi"/>
-        </w:rPr>
-      </w:pPr>
-      <w:r>
-        <w:rPr>
-          <w:rFonts w:asciiTheme="minorBidi" w:hAnsiTheme="minorBidi"/>
-        </w:rPr>
-        <w:t>Proposed Partnership Structure</w:t>
-      </w:r>
-      <w:r>
-        <w:rPr>
-          <w:rFonts w:asciiTheme="minorBidi" w:hAnsiTheme="minorBidi"/>
-        </w:rPr>
-        <w:br/>
-        <w:t>Dubai – Middle East Region</w:t>
-      </w:r>
-    </w:p>
-    <w:p>
-      <w:pPr>
-        <w:rPr>
-          <w:rFonts w:asciiTheme="minorBidi" w:hAnsiTheme="minorBidi"/>
-        </w:rPr>
       </w:pPr>
       <w:r>
         <w:rPr>
@@ -51,6 +275,42 @@
           <w:b/>
           <w:bCs/>
         </w:rPr>
+        <w:lastRenderedPageBreak/>
+        <w:t>AIClone.ae</w:t>
+      </w:r>
+    </w:p>
+    <w:p>
+      <w:pPr>
+        <w:rPr>
+          <w:rFonts w:asciiTheme="minorBidi" w:hAnsiTheme="minorBidi"/>
+        </w:rPr>
+      </w:pPr>
+      <w:r>
+        <w:rPr>
+          <w:rFonts w:asciiTheme="minorBidi" w:hAnsiTheme="minorBidi"/>
+        </w:rPr>
+        <w:t>Proposed Partnership Structure</w:t>
+      </w:r>
+      <w:r>
+        <w:rPr>
+          <w:rFonts w:asciiTheme="minorBidi" w:hAnsiTheme="minorBidi"/>
+        </w:rPr>
+        <w:br/>
+        <w:t>Dubai – Middle East Region</w:t>
+      </w:r>
+    </w:p>
+    <w:p>
+      <w:pPr>
+        <w:rPr>
+          <w:rFonts w:asciiTheme="minorBidi" w:hAnsiTheme="minorBidi"/>
+        </w:rPr>
+      </w:pPr>
+      <w:r>
+        <w:rPr>
+          <w:rFonts w:asciiTheme="minorBidi" w:hAnsiTheme="minorBidi"/>
+          <w:b/>
+          <w:bCs/>
+        </w:rPr>
         <w:t>Prepared by:</w:t>
       </w:r>
       <w:r>
@@ -72,7 +332,7 @@
           <w:rFonts w:asciiTheme="minorBidi" w:hAnsiTheme="minorBidi"/>
         </w:rPr>
         <w:pict w14:anchorId="122A14AF">
-          <v:rect id="_x0000_i1073" style="width:0;height:1.5pt" o:hralign="center" o:hrstd="t" o:hr="t" fillcolor="#a0a0a0" stroked="f"/>
+          <v:rect id="_x0000_i1025" style="width:0;height:1.5pt" o:hralign="center" o:hrstd="t" o:hr="t" fillcolor="#a0a0a0" stroked="f"/>
         </w:pict>
       </w:r>
     </w:p>
@@ -203,7 +463,7 @@
           <w14:ligatures w14:val="none"/>
         </w:rPr>
         <w:pict w14:anchorId="239EDA43">
-          <v:rect id="_x0000_i1420" style="width:0;height:1.5pt" o:hralign="center" o:hrstd="t" o:hr="t" fillcolor="#a0a0a0" stroked="f"/>
+          <v:rect id="_x0000_i1026" style="width:0;height:1.5pt" o:hralign="center" o:hrstd="t" o:hr="t" fillcolor="#a0a0a0" stroked="f"/>
         </w:pict>
       </w:r>
     </w:p>
@@ -294,7 +554,7 @@
           <w14:ligatures w14:val="none"/>
         </w:rPr>
         <w:pict w14:anchorId="2027F1C4">
-          <v:rect id="_x0000_i1421" style="width:0;height:1.5pt" o:hralign="center" o:hrstd="t" o:hr="t" fillcolor="#a0a0a0" stroked="f"/>
+          <v:rect id="_x0000_i1027" style="width:0;height:1.5pt" o:hralign="center" o:hrstd="t" o:hr="t" fillcolor="#a0a0a0" stroked="f"/>
         </w:pict>
       </w:r>
     </w:p>
@@ -900,7 +1160,7 @@
           <w14:ligatures w14:val="none"/>
         </w:rPr>
         <w:pict w14:anchorId="3772B33C">
-          <v:rect id="_x0000_i1422" style="width:0;height:1.5pt" o:hralign="center" o:hrstd="t" o:hr="t" fillcolor="#a0a0a0" stroked="f"/>
+          <v:rect id="_x0000_i1028" style="width:0;height:1.5pt" o:hralign="center" o:hrstd="t" o:hr="t" fillcolor="#a0a0a0" stroked="f"/>
         </w:pict>
       </w:r>
     </w:p>
@@ -1458,7 +1718,7 @@
           <w14:ligatures w14:val="none"/>
         </w:rPr>
         <w:pict w14:anchorId="4652E621">
-          <v:rect id="_x0000_i1423" style="width:0;height:1.5pt" o:hralign="center" o:hrstd="t" o:hr="t" fillcolor="#a0a0a0" stroked="f"/>
+          <v:rect id="_x0000_i1029" style="width:0;height:1.5pt" o:hralign="center" o:hrstd="t" o:hr="t" fillcolor="#a0a0a0" stroked="f"/>
         </w:pict>
       </w:r>
     </w:p>
@@ -1987,7 +2247,7 @@
           <w14:ligatures w14:val="none"/>
         </w:rPr>
         <w:pict w14:anchorId="755357F3">
-          <v:rect id="_x0000_i1424" style="width:0;height:1.5pt" o:hralign="center" o:hrstd="t" o:hr="t" fillcolor="#a0a0a0" stroked="f"/>
+          <v:rect id="_x0000_i1030" style="width:0;height:1.5pt" o:hralign="center" o:hrstd="t" o:hr="t" fillcolor="#a0a0a0" stroked="f"/>
         </w:pict>
       </w:r>
     </w:p>
@@ -2139,7 +2399,7 @@
           <w14:ligatures w14:val="none"/>
         </w:rPr>
         <w:pict w14:anchorId="19620EEC">
-          <v:rect id="_x0000_i1425" style="width:0;height:1.5pt" o:hralign="center" o:hrstd="t" o:hr="t" fillcolor="#a0a0a0" stroked="f"/>
+          <v:rect id="_x0000_i1031" style="width:0;height:1.5pt" o:hralign="center" o:hrstd="t" o:hr="t" fillcolor="#a0a0a0" stroked="f"/>
         </w:pict>
       </w:r>
     </w:p>
@@ -2347,7 +2607,7 @@
           <w14:ligatures w14:val="none"/>
         </w:rPr>
         <w:pict w14:anchorId="61E34122">
-          <v:rect id="_x0000_i1426" style="width:0;height:1.5pt" o:hralign="center" o:hrstd="t" o:hr="t" fillcolor="#a0a0a0" stroked="f"/>
+          <v:rect id="_x0000_i1032" style="width:0;height:1.5pt" o:hralign="center" o:hrstd="t" o:hr="t" fillcolor="#a0a0a0" stroked="f"/>
         </w:pict>
       </w:r>
     </w:p>
@@ -2518,7 +2778,7 @@
           <w14:ligatures w14:val="none"/>
         </w:rPr>
         <w:pict w14:anchorId="6646A78A">
-          <v:rect id="_x0000_i1427" style="width:0;height:1.5pt" o:hralign="center" o:hrstd="t" o:hr="t" fillcolor="#a0a0a0" stroked="f"/>
+          <v:rect id="_x0000_i1033" style="width:0;height:1.5pt" o:hralign="center" o:hrstd="t" o:hr="t" fillcolor="#a0a0a0" stroked="f"/>
         </w:pict>
       </w:r>
     </w:p>

</xml_diff>